<commit_message>
UPDATE - Optimization of lights and application Occlusion Culling
</commit_message>
<xml_diff>
--- a/documentation/Treasure Hunt.docx
+++ b/documentation/Treasure Hunt.docx
@@ -7,12 +7,14 @@
         <w:pStyle w:val="Ttulo1"/>
         <w:jc w:val="center"/>
         <w:rPr>
+          <w:rFonts w:asciiTheme="minorHAnsi" w:hAnsiTheme="minorHAnsi"/>
           <w:b/>
           <w:color w:val="auto"/>
         </w:rPr>
       </w:pPr>
       <w:r>
         <w:rPr>
+          <w:rFonts w:asciiTheme="minorHAnsi" w:hAnsiTheme="minorHAnsi"/>
           <w:b/>
           <w:color w:val="auto"/>
         </w:rPr>
@@ -31,9 +33,37 @@
     </w:p>
     <w:p>
       <w:pPr>
+        <w:pStyle w:val="Ttulo2"/>
+        <w:numPr>
+          <w:ilvl w:val="0"/>
+          <w:numId w:val="1"/>
+        </w:numPr>
+        <w:rPr>
+          <w:rFonts w:asciiTheme="minorHAnsi" w:hAnsiTheme="minorHAnsi"/>
+          <w:b/>
+          <w:color w:val="auto"/>
+        </w:rPr>
+      </w:pPr>
+      <w:r>
+        <w:rPr>
+          <w:rFonts w:asciiTheme="minorHAnsi" w:hAnsiTheme="minorHAnsi"/>
+          <w:b/>
+          <w:color w:val="auto"/>
+        </w:rPr>
+        <w:t>Enredo</w:t>
+      </w:r>
+    </w:p>
+    <w:p>
+      <w:pPr>
         <w:ind w:firstLine="708"/>
         <w:jc w:val="both"/>
       </w:pPr>
+    </w:p>
+    <w:p>
+      <w:pPr>
+        <w:ind w:firstLine="708"/>
+        <w:jc w:val="both"/>
+      </w:pPr>
       <w:r>
         <w:t>Ao longo de</w:t>
       </w:r>
@@ -113,30 +143,473 @@
       <w:r>
         <w:t>.</w:t>
       </w:r>
+      <w:r>
+        <w:t xml:space="preserve"> </w:t>
+      </w:r>
+      <w:r>
+        <w:t xml:space="preserve">Ao chegar na caverna, </w:t>
+      </w:r>
+      <w:r>
+        <w:rPr>
+          <w:i/>
+        </w:rPr>
+        <w:t>Hanks</w:t>
+      </w:r>
+      <w:r>
+        <w:t xml:space="preserve"> se depara com uma escadaria que dá acesso a câmara secreta.</w:t>
+      </w:r>
+    </w:p>
+    <w:p>
+      <w:pPr>
+        <w:jc w:val="both"/>
+      </w:pPr>
+    </w:p>
+    <w:p>
+      <w:pPr>
+        <w:pStyle w:val="Ttulo2"/>
+        <w:numPr>
+          <w:ilvl w:val="0"/>
+          <w:numId w:val="1"/>
+        </w:numPr>
+        <w:rPr>
+          <w:rFonts w:asciiTheme="minorHAnsi" w:hAnsiTheme="minorHAnsi"/>
+          <w:b/>
+          <w:color w:val="auto"/>
+        </w:rPr>
+      </w:pPr>
+      <w:r>
+        <w:rPr>
+          <w:rFonts w:asciiTheme="minorHAnsi" w:hAnsiTheme="minorHAnsi"/>
+          <w:b/>
+          <w:color w:val="auto"/>
+        </w:rPr>
+        <w:t>Conceito e Design</w:t>
+      </w:r>
+    </w:p>
+    <w:p>
+      <w:pPr>
+        <w:jc w:val="both"/>
+      </w:pPr>
+    </w:p>
+    <w:p>
+      <w:pPr>
+        <w:ind w:firstLine="851"/>
+        <w:jc w:val="both"/>
+        <w:rPr>
+          <w:rStyle w:val="TtuloChar"/>
+          <w:rFonts w:asciiTheme="minorHAnsi" w:eastAsiaTheme="minorHAnsi" w:hAnsiTheme="minorHAnsi" w:cstheme="minorBidi"/>
+          <w:spacing w:val="0"/>
+          <w:kern w:val="0"/>
+          <w:sz w:val="22"/>
+          <w:szCs w:val="22"/>
+        </w:rPr>
+      </w:pPr>
+      <w:r>
+        <w:rPr>
+          <w:rStyle w:val="TtuloChar"/>
+          <w:rFonts w:asciiTheme="minorHAnsi" w:eastAsiaTheme="minorHAnsi" w:hAnsiTheme="minorHAnsi" w:cstheme="minorBidi"/>
+          <w:spacing w:val="0"/>
+          <w:kern w:val="0"/>
+          <w:sz w:val="22"/>
+          <w:szCs w:val="22"/>
+        </w:rPr>
+        <w:t>A experiência em VR se inicia após o pirata encontrar a câmara secreta ao final da escadaria, onde o jogador assume o papel do protagonista (</w:t>
+      </w:r>
+      <w:r>
+        <w:rPr>
+          <w:rStyle w:val="TtuloChar"/>
+          <w:rFonts w:asciiTheme="minorHAnsi" w:eastAsiaTheme="minorHAnsi" w:hAnsiTheme="minorHAnsi" w:cstheme="minorBidi"/>
+          <w:i/>
+          <w:spacing w:val="0"/>
+          <w:kern w:val="0"/>
+          <w:sz w:val="22"/>
+          <w:szCs w:val="22"/>
+        </w:rPr>
+        <w:t>Hanks</w:t>
+      </w:r>
+      <w:r>
+        <w:rPr>
+          <w:rStyle w:val="TtuloChar"/>
+          <w:rFonts w:asciiTheme="minorHAnsi" w:eastAsiaTheme="minorHAnsi" w:hAnsiTheme="minorHAnsi" w:cstheme="minorBidi"/>
+          <w:spacing w:val="0"/>
+          <w:kern w:val="0"/>
+          <w:sz w:val="22"/>
+          <w:szCs w:val="22"/>
+        </w:rPr>
+        <w:t>).</w:t>
+      </w:r>
+    </w:p>
+    <w:p>
+      <w:pPr>
+        <w:ind w:firstLine="851"/>
+        <w:jc w:val="both"/>
+      </w:pPr>
+      <w:r>
+        <w:rPr>
+          <w:i/>
+        </w:rPr>
+        <w:t>Hanks</w:t>
+      </w:r>
+      <w:r>
+        <w:t xml:space="preserve"> precisará </w:t>
+      </w:r>
+      <w:r>
+        <w:t xml:space="preserve">resolver um </w:t>
+      </w:r>
+      <w:r>
+        <w:rPr>
+          <w:b/>
+        </w:rPr>
+        <w:t>enigma</w:t>
+      </w:r>
+      <w:r>
+        <w:t xml:space="preserve"> mágico para ter acesso à </w:t>
+      </w:r>
+      <w:r>
+        <w:rPr>
+          <w:b/>
+        </w:rPr>
+        <w:t>chave</w:t>
+      </w:r>
+      <w:r>
+        <w:t xml:space="preserve"> da sala do tesouro. Nesta sala, uma perigosa </w:t>
+      </w:r>
+      <w:r>
+        <w:rPr>
+          <w:b/>
+        </w:rPr>
+        <w:t>criatura</w:t>
+      </w:r>
+      <w:r>
+        <w:t xml:space="preserve"> o protege de invasores. Após </w:t>
+      </w:r>
+      <w:r>
+        <w:rPr>
+          <w:i/>
+        </w:rPr>
+        <w:t>Hanks</w:t>
+      </w:r>
+      <w:r>
+        <w:t xml:space="preserve"> ter em mãos o ouro de </w:t>
+      </w:r>
+      <w:proofErr w:type="spellStart"/>
+      <w:r>
+        <w:rPr>
+          <w:i/>
+        </w:rPr>
+        <w:t>Davy</w:t>
+      </w:r>
+      <w:proofErr w:type="spellEnd"/>
+      <w:r>
+        <w:rPr>
+          <w:i/>
+        </w:rPr>
+        <w:t xml:space="preserve"> Jones</w:t>
+      </w:r>
+      <w:r>
+        <w:t>, tal criatura o ataca, forçando-o sair imediatamente da câmara pela escadaria.</w:t>
+      </w:r>
+    </w:p>
+    <w:p>
+      <w:pPr>
+        <w:spacing w:after="0"/>
+        <w:ind w:firstLine="851"/>
+        <w:jc w:val="both"/>
+      </w:pPr>
+      <w:r>
+        <w:t xml:space="preserve">Com o objetivo de proporcionar uma imersão mais realista durante a experiência, o jogador estará inserido em um ambiente sombrio e místico. </w:t>
+      </w:r>
+      <w:r>
+        <w:t xml:space="preserve">Os objetos utilizados no cenário são datados, aproximadamente, do século XVII, época em que </w:t>
+      </w:r>
+      <w:proofErr w:type="spellStart"/>
+      <w:r>
+        <w:rPr>
+          <w:i/>
+        </w:rPr>
+        <w:t>Davy</w:t>
+      </w:r>
+      <w:proofErr w:type="spellEnd"/>
+      <w:r>
+        <w:rPr>
+          <w:i/>
+        </w:rPr>
+        <w:t xml:space="preserve"> Jones</w:t>
+      </w:r>
+      <w:r>
+        <w:t xml:space="preserve"> viveu (segundo registros históricos).</w:t>
+      </w:r>
+    </w:p>
+    <w:p>
+      <w:pPr>
+        <w:spacing w:after="0"/>
+        <w:ind w:firstLine="851"/>
+        <w:jc w:val="both"/>
+      </w:pPr>
+    </w:p>
+    <w:p>
+      <w:pPr>
+        <w:pStyle w:val="Ttulo3"/>
+        <w:spacing w:before="0"/>
+        <w:ind w:left="851"/>
+        <w:rPr>
+          <w:rFonts w:asciiTheme="minorHAnsi" w:hAnsiTheme="minorHAnsi"/>
+          <w:b/>
+          <w:color w:val="auto"/>
+        </w:rPr>
+      </w:pPr>
+      <w:r>
+        <w:rPr>
+          <w:rFonts w:asciiTheme="minorHAnsi" w:hAnsiTheme="minorHAnsi"/>
+          <w:b/>
+          <w:color w:val="auto"/>
+        </w:rPr>
+        <w:t>2.1 Rascunhos</w:t>
+      </w:r>
+    </w:p>
+    <w:p>
+      <w:pPr>
+        <w:spacing w:after="0"/>
+      </w:pPr>
+    </w:p>
+    <w:p>
+      <w:pPr>
+        <w:keepNext/>
+        <w:ind w:left="851"/>
+      </w:pPr>
+      <w:r>
+        <w:rPr>
+          <w:noProof/>
+        </w:rPr>
+        <w:drawing>
+          <wp:inline distT="0" distB="0" distL="0" distR="0" wp14:anchorId="433567D8" wp14:editId="116E2CDB">
+            <wp:extent cx="4895850" cy="2066290"/>
+            <wp:effectExtent l="19050" t="19050" r="19050" b="10160"/>
+            <wp:docPr id="1" name="Imagem 1"/>
+            <wp:cNvGraphicFramePr>
+              <a:graphicFrameLocks xmlns:a="http://schemas.openxmlformats.org/drawingml/2006/main" noChangeAspect="1"/>
+            </wp:cNvGraphicFramePr>
+            <a:graphic xmlns:a="http://schemas.openxmlformats.org/drawingml/2006/main">
+              <a:graphicData uri="http://schemas.openxmlformats.org/drawingml/2006/picture">
+                <pic:pic xmlns:pic="http://schemas.openxmlformats.org/drawingml/2006/picture">
+                  <pic:nvPicPr>
+                    <pic:cNvPr id="1" name="prototype_search.png"/>
+                    <pic:cNvPicPr/>
+                  </pic:nvPicPr>
+                  <pic:blipFill rotWithShape="1">
+                    <a:blip r:embed="rId8">
+                      <a:extLst>
+                        <a:ext uri="{28A0092B-C50C-407E-A947-70E740481C1C}">
+                          <a14:useLocalDpi xmlns:a14="http://schemas.microsoft.com/office/drawing/2010/main" val="0"/>
+                        </a:ext>
+                      </a:extLst>
+                    </a:blip>
+                    <a:srcRect l="6615" t="12855" r="8390"/>
+                    <a:stretch/>
+                  </pic:blipFill>
+                  <pic:spPr bwMode="auto">
+                    <a:xfrm>
+                      <a:off x="0" y="0"/>
+                      <a:ext cx="4895850" cy="2066290"/>
+                    </a:xfrm>
+                    <a:prstGeom prst="rect">
+                      <a:avLst/>
+                    </a:prstGeom>
+                    <a:ln>
+                      <a:solidFill>
+                        <a:schemeClr val="bg1">
+                          <a:lumMod val="65000"/>
+                        </a:schemeClr>
+                      </a:solidFill>
+                    </a:ln>
+                    <a:extLst>
+                      <a:ext uri="{53640926-AAD7-44D8-BBD7-CCE9431645EC}">
+                        <a14:shadowObscured xmlns:a14="http://schemas.microsoft.com/office/drawing/2010/main"/>
+                      </a:ext>
+                    </a:extLst>
+                  </pic:spPr>
+                </pic:pic>
+              </a:graphicData>
+            </a:graphic>
+          </wp:inline>
+        </w:drawing>
+      </w:r>
+    </w:p>
+    <w:p>
+      <w:pPr>
+        <w:pStyle w:val="Legenda"/>
+        <w:ind w:left="851"/>
+        <w:jc w:val="center"/>
+      </w:pPr>
+      <w:r>
+        <w:t xml:space="preserve">Cenário </w:t>
+      </w:r>
+      <w:fldSimple w:instr=" SEQ Cenário \* ARABIC ">
+        <w:r>
+          <w:rPr>
+            <w:noProof/>
+          </w:rPr>
+          <w:t>1</w:t>
+        </w:r>
+      </w:fldSimple>
+      <w:r>
+        <w:t>. Jogador à procura da Chave</w:t>
+      </w:r>
+    </w:p>
+    <w:p>
+      <w:pPr>
+        <w:jc w:val="both"/>
+      </w:pPr>
+    </w:p>
+    <w:p>
+      <w:pPr>
+        <w:jc w:val="both"/>
+      </w:pPr>
+    </w:p>
+    <w:p>
+      <w:pPr>
+        <w:keepNext/>
+        <w:ind w:left="851"/>
+        <w:jc w:val="both"/>
+      </w:pPr>
+      <w:r>
+        <w:rPr>
+          <w:noProof/>
+        </w:rPr>
+        <w:lastRenderedPageBreak/>
+        <w:drawing>
+          <wp:inline distT="0" distB="0" distL="0" distR="0" wp14:anchorId="038DB53B" wp14:editId="36D03515">
+            <wp:extent cx="4876800" cy="1971040"/>
+            <wp:effectExtent l="19050" t="19050" r="19050" b="10160"/>
+            <wp:docPr id="2" name="Imagem 2"/>
+            <wp:cNvGraphicFramePr>
+              <a:graphicFrameLocks xmlns:a="http://schemas.openxmlformats.org/drawingml/2006/main" noChangeAspect="1"/>
+            </wp:cNvGraphicFramePr>
+            <a:graphic xmlns:a="http://schemas.openxmlformats.org/drawingml/2006/main">
+              <a:graphicData uri="http://schemas.openxmlformats.org/drawingml/2006/picture">
+                <pic:pic xmlns:pic="http://schemas.openxmlformats.org/drawingml/2006/picture">
+                  <pic:nvPicPr>
+                    <pic:cNvPr id="2" name="prototype_run.png"/>
+                    <pic:cNvPicPr/>
+                  </pic:nvPicPr>
+                  <pic:blipFill rotWithShape="1">
+                    <a:blip r:embed="rId9">
+                      <a:extLst>
+                        <a:ext uri="{28A0092B-C50C-407E-A947-70E740481C1C}">
+                          <a14:useLocalDpi xmlns:a14="http://schemas.microsoft.com/office/drawing/2010/main" val="0"/>
+                        </a:ext>
+                      </a:extLst>
+                    </a:blip>
+                    <a:srcRect l="7110" t="16872" r="8224"/>
+                    <a:stretch/>
+                  </pic:blipFill>
+                  <pic:spPr bwMode="auto">
+                    <a:xfrm>
+                      <a:off x="0" y="0"/>
+                      <a:ext cx="4876800" cy="1971040"/>
+                    </a:xfrm>
+                    <a:prstGeom prst="rect">
+                      <a:avLst/>
+                    </a:prstGeom>
+                    <a:ln>
+                      <a:solidFill>
+                        <a:schemeClr val="bg1">
+                          <a:lumMod val="65000"/>
+                        </a:schemeClr>
+                      </a:solidFill>
+                    </a:ln>
+                    <a:extLst>
+                      <a:ext uri="{53640926-AAD7-44D8-BBD7-CCE9431645EC}">
+                        <a14:shadowObscured xmlns:a14="http://schemas.microsoft.com/office/drawing/2010/main"/>
+                      </a:ext>
+                    </a:extLst>
+                  </pic:spPr>
+                </pic:pic>
+              </a:graphicData>
+            </a:graphic>
+          </wp:inline>
+        </w:drawing>
+      </w:r>
+    </w:p>
+    <w:p>
+      <w:pPr>
+        <w:pStyle w:val="Legenda"/>
+        <w:ind w:left="851"/>
+        <w:jc w:val="center"/>
+      </w:pPr>
+      <w:r>
+        <w:t xml:space="preserve">Cenário </w:t>
+      </w:r>
+      <w:fldSimple w:instr=" SEQ Cenário \* ARABIC ">
+        <w:r>
+          <w:rPr>
+            <w:noProof/>
+          </w:rPr>
+          <w:t>2</w:t>
+        </w:r>
+      </w:fldSimple>
+      <w:r>
+        <w:t>. Jogador após obter o Tesouro</w:t>
+      </w:r>
+    </w:p>
+    <w:p>
+      <w:pPr>
+        <w:jc w:val="both"/>
+      </w:pPr>
+    </w:p>
+    <w:p>
+      <w:pPr>
+        <w:pStyle w:val="Ttulo2"/>
+        <w:numPr>
+          <w:ilvl w:val="0"/>
+          <w:numId w:val="1"/>
+        </w:numPr>
+        <w:rPr>
+          <w:rFonts w:asciiTheme="minorHAnsi" w:hAnsiTheme="minorHAnsi"/>
+          <w:b/>
+          <w:color w:val="auto"/>
+        </w:rPr>
+      </w:pPr>
+      <w:r>
+        <w:rPr>
+          <w:rFonts w:asciiTheme="minorHAnsi" w:hAnsiTheme="minorHAnsi"/>
+          <w:b/>
+          <w:color w:val="auto"/>
+        </w:rPr>
+        <w:t>Mecânica</w:t>
+      </w:r>
+      <w:r>
+        <w:rPr>
+          <w:rFonts w:asciiTheme="minorHAnsi" w:hAnsiTheme="minorHAnsi"/>
+          <w:b/>
+          <w:color w:val="auto"/>
+        </w:rPr>
+        <w:t>s</w:t>
+      </w:r>
+      <w:r>
+        <w:rPr>
+          <w:rFonts w:asciiTheme="minorHAnsi" w:hAnsiTheme="minorHAnsi"/>
+          <w:b/>
+          <w:color w:val="auto"/>
+        </w:rPr>
+        <w:t xml:space="preserve"> e Interações</w:t>
+      </w:r>
       <w:bookmarkStart w:id="0" w:name="_GoBack"/>
       <w:bookmarkEnd w:id="0"/>
     </w:p>
     <w:p>
       <w:pPr>
-        <w:ind w:firstLine="708"/>
         <w:jc w:val="both"/>
       </w:pPr>
-      <w:r>
-        <w:t xml:space="preserve">Ao chegar na caverna, </w:t>
-      </w:r>
-      <w:r>
-        <w:rPr>
-          <w:i/>
-        </w:rPr>
-        <w:t>Hanks</w:t>
-      </w:r>
-      <w:r>
-        <w:t xml:space="preserve"> se depara com uma escadaria que dá acesso a câmara secreta.</w:t>
-      </w:r>
-    </w:p>
-    <w:p>
-      <w:pPr>
-        <w:ind w:firstLine="708"/>
+    </w:p>
+    <w:p>
+      <w:pPr>
+        <w:pStyle w:val="PargrafodaLista"/>
+        <w:numPr>
+          <w:ilvl w:val="0"/>
+          <w:numId w:val="2"/>
+        </w:numPr>
+        <w:ind w:left="851" w:hanging="284"/>
         <w:jc w:val="both"/>
         <w:rPr>
           <w:rStyle w:val="TtuloChar"/>
@@ -156,225 +629,257 @@
           <w:sz w:val="22"/>
           <w:szCs w:val="22"/>
         </w:rPr>
-        <w:t>A experiência</w:t>
-      </w:r>
-      <w:r>
-        <w:rPr>
-          <w:rStyle w:val="TtuloChar"/>
-          <w:rFonts w:asciiTheme="minorHAnsi" w:eastAsiaTheme="minorHAnsi" w:hAnsiTheme="minorHAnsi" w:cstheme="minorBidi"/>
-          <w:spacing w:val="0"/>
-          <w:kern w:val="0"/>
-          <w:sz w:val="22"/>
-          <w:szCs w:val="22"/>
-        </w:rPr>
-        <w:t xml:space="preserve"> em VR</w:t>
-      </w:r>
-      <w:r>
-        <w:rPr>
-          <w:rStyle w:val="TtuloChar"/>
-          <w:rFonts w:asciiTheme="minorHAnsi" w:eastAsiaTheme="minorHAnsi" w:hAnsiTheme="minorHAnsi" w:cstheme="minorBidi"/>
-          <w:spacing w:val="0"/>
-          <w:kern w:val="0"/>
-          <w:sz w:val="22"/>
-          <w:szCs w:val="22"/>
-        </w:rPr>
-        <w:t xml:space="preserve"> se inicia após o pirata encontrar a câmara secreta ao final da</w:t>
-      </w:r>
-      <w:r>
-        <w:rPr>
-          <w:rStyle w:val="TtuloChar"/>
-          <w:rFonts w:asciiTheme="minorHAnsi" w:eastAsiaTheme="minorHAnsi" w:hAnsiTheme="minorHAnsi" w:cstheme="minorBidi"/>
-          <w:spacing w:val="0"/>
-          <w:kern w:val="0"/>
-          <w:sz w:val="22"/>
-          <w:szCs w:val="22"/>
-        </w:rPr>
-        <w:t xml:space="preserve"> escadaria</w:t>
-      </w:r>
-      <w:r>
-        <w:rPr>
-          <w:rStyle w:val="TtuloChar"/>
-          <w:rFonts w:asciiTheme="minorHAnsi" w:eastAsiaTheme="minorHAnsi" w:hAnsiTheme="minorHAnsi" w:cstheme="minorBidi"/>
-          <w:spacing w:val="0"/>
-          <w:kern w:val="0"/>
-          <w:sz w:val="22"/>
-          <w:szCs w:val="22"/>
-        </w:rPr>
-        <w:t xml:space="preserve">, </w:t>
-      </w:r>
-      <w:r>
-        <w:rPr>
-          <w:rStyle w:val="TtuloChar"/>
-          <w:rFonts w:asciiTheme="minorHAnsi" w:eastAsiaTheme="minorHAnsi" w:hAnsiTheme="minorHAnsi" w:cstheme="minorBidi"/>
-          <w:spacing w:val="0"/>
-          <w:kern w:val="0"/>
-          <w:sz w:val="22"/>
-          <w:szCs w:val="22"/>
-        </w:rPr>
-        <w:t xml:space="preserve">onde o jogador </w:t>
-      </w:r>
-      <w:r>
-        <w:rPr>
-          <w:rStyle w:val="TtuloChar"/>
-          <w:rFonts w:asciiTheme="minorHAnsi" w:eastAsiaTheme="minorHAnsi" w:hAnsiTheme="minorHAnsi" w:cstheme="minorBidi"/>
-          <w:spacing w:val="0"/>
-          <w:kern w:val="0"/>
-          <w:sz w:val="22"/>
-          <w:szCs w:val="22"/>
-        </w:rPr>
-        <w:t>assum</w:t>
-      </w:r>
-      <w:r>
-        <w:rPr>
-          <w:rStyle w:val="TtuloChar"/>
-          <w:rFonts w:asciiTheme="minorHAnsi" w:eastAsiaTheme="minorHAnsi" w:hAnsiTheme="minorHAnsi" w:cstheme="minorBidi"/>
-          <w:spacing w:val="0"/>
-          <w:kern w:val="0"/>
-          <w:sz w:val="22"/>
-          <w:szCs w:val="22"/>
-        </w:rPr>
-        <w:t xml:space="preserve">e </w:t>
-      </w:r>
-      <w:r>
-        <w:rPr>
-          <w:rStyle w:val="TtuloChar"/>
-          <w:rFonts w:asciiTheme="minorHAnsi" w:eastAsiaTheme="minorHAnsi" w:hAnsiTheme="minorHAnsi" w:cstheme="minorBidi"/>
-          <w:spacing w:val="0"/>
-          <w:kern w:val="0"/>
-          <w:sz w:val="22"/>
-          <w:szCs w:val="22"/>
-        </w:rPr>
-        <w:t>o papel do protagonista (</w:t>
-      </w:r>
-      <w:r>
-        <w:rPr>
-          <w:rStyle w:val="TtuloChar"/>
-          <w:rFonts w:asciiTheme="minorHAnsi" w:eastAsiaTheme="minorHAnsi" w:hAnsiTheme="minorHAnsi" w:cstheme="minorBidi"/>
-          <w:i/>
-          <w:spacing w:val="0"/>
-          <w:kern w:val="0"/>
-          <w:sz w:val="22"/>
-          <w:szCs w:val="22"/>
-        </w:rPr>
-        <w:t>Hanks</w:t>
-      </w:r>
-      <w:r>
-        <w:rPr>
-          <w:rStyle w:val="TtuloChar"/>
-          <w:rFonts w:asciiTheme="minorHAnsi" w:eastAsiaTheme="minorHAnsi" w:hAnsiTheme="minorHAnsi" w:cstheme="minorBidi"/>
-          <w:spacing w:val="0"/>
-          <w:kern w:val="0"/>
-          <w:sz w:val="22"/>
-          <w:szCs w:val="22"/>
-        </w:rPr>
-        <w:t>).</w:t>
-      </w:r>
-    </w:p>
-    <w:p>
-      <w:pPr>
-        <w:ind w:firstLine="708"/>
+        <w:t xml:space="preserve">Durante a experiência, o jogador poderá </w:t>
+      </w:r>
+      <w:r>
+        <w:rPr>
+          <w:rStyle w:val="TtuloChar"/>
+          <w:rFonts w:asciiTheme="minorHAnsi" w:eastAsiaTheme="minorHAnsi" w:hAnsiTheme="minorHAnsi" w:cstheme="minorBidi"/>
+          <w:spacing w:val="0"/>
+          <w:kern w:val="0"/>
+          <w:sz w:val="22"/>
+          <w:szCs w:val="22"/>
+        </w:rPr>
+        <w:t xml:space="preserve">interagir com o enigma, com a chave e com o tesouro de </w:t>
+      </w:r>
+      <w:proofErr w:type="spellStart"/>
+      <w:r>
+        <w:rPr>
+          <w:rStyle w:val="TtuloChar"/>
+          <w:rFonts w:asciiTheme="minorHAnsi" w:eastAsiaTheme="minorHAnsi" w:hAnsiTheme="minorHAnsi" w:cstheme="minorBidi"/>
+          <w:spacing w:val="0"/>
+          <w:kern w:val="0"/>
+          <w:sz w:val="22"/>
+          <w:szCs w:val="22"/>
+        </w:rPr>
+        <w:t>Davy</w:t>
+      </w:r>
+      <w:proofErr w:type="spellEnd"/>
+      <w:r>
+        <w:rPr>
+          <w:rStyle w:val="TtuloChar"/>
+          <w:rFonts w:asciiTheme="minorHAnsi" w:eastAsiaTheme="minorHAnsi" w:hAnsiTheme="minorHAnsi" w:cstheme="minorBidi"/>
+          <w:spacing w:val="0"/>
+          <w:kern w:val="0"/>
+          <w:sz w:val="22"/>
+          <w:szCs w:val="22"/>
+        </w:rPr>
+        <w:t xml:space="preserve"> Jones</w:t>
+      </w:r>
+      <w:r>
+        <w:rPr>
+          <w:rStyle w:val="TtuloChar"/>
+          <w:rFonts w:asciiTheme="minorHAnsi" w:eastAsiaTheme="minorHAnsi" w:hAnsiTheme="minorHAnsi" w:cstheme="minorBidi"/>
+          <w:spacing w:val="0"/>
+          <w:kern w:val="0"/>
+          <w:sz w:val="22"/>
+          <w:szCs w:val="22"/>
+        </w:rPr>
+        <w:t>;</w:t>
+      </w:r>
+    </w:p>
+    <w:p>
+      <w:pPr>
+        <w:pStyle w:val="PargrafodaLista"/>
+        <w:numPr>
+          <w:ilvl w:val="0"/>
+          <w:numId w:val="2"/>
+        </w:numPr>
+        <w:ind w:left="851" w:hanging="284"/>
         <w:jc w:val="both"/>
-      </w:pPr>
-      <w:r>
-        <w:rPr>
-          <w:i/>
-        </w:rPr>
-        <w:t>Hanks</w:t>
-      </w:r>
-      <w:r>
-        <w:t xml:space="preserve"> precisará </w:t>
-      </w:r>
-      <w:r>
-        <w:t xml:space="preserve">resolver um </w:t>
-      </w:r>
-      <w:r>
-        <w:rPr>
-          <w:b/>
-        </w:rPr>
-        <w:t>enigma</w:t>
-      </w:r>
-      <w:r>
-        <w:t xml:space="preserve"> mágico para ter acesso à </w:t>
-      </w:r>
-      <w:r>
-        <w:rPr>
-          <w:b/>
-        </w:rPr>
-        <w:t>chave</w:t>
-      </w:r>
-      <w:r>
-        <w:t xml:space="preserve"> da sala do tesouro.</w:t>
-      </w:r>
-      <w:r>
-        <w:t xml:space="preserve"> Nesta sala, uma perigosa </w:t>
-      </w:r>
-      <w:r>
-        <w:rPr>
-          <w:b/>
-        </w:rPr>
-        <w:t>criatura</w:t>
-      </w:r>
-      <w:r>
-        <w:t xml:space="preserve"> </w:t>
-      </w:r>
-      <w:r>
-        <w:t xml:space="preserve">o </w:t>
-      </w:r>
-      <w:r>
-        <w:t>protege de invasores</w:t>
-      </w:r>
-      <w:r>
-        <w:t>.</w:t>
-      </w:r>
-      <w:r>
-        <w:t xml:space="preserve"> </w:t>
-      </w:r>
-      <w:r>
-        <w:t>A</w:t>
-      </w:r>
-      <w:r>
-        <w:t xml:space="preserve">pós </w:t>
-      </w:r>
-      <w:r>
-        <w:rPr>
-          <w:i/>
-        </w:rPr>
-        <w:t>Hanks</w:t>
-      </w:r>
-      <w:r>
-        <w:t xml:space="preserve"> </w:t>
-      </w:r>
-      <w:r>
-        <w:t xml:space="preserve">ter em mãos </w:t>
-      </w:r>
-      <w:r>
-        <w:t>o ouro</w:t>
-      </w:r>
-      <w:r>
-        <w:t xml:space="preserve"> de </w:t>
-      </w:r>
-      <w:r>
-        <w:rPr>
-          <w:i/>
-        </w:rPr>
-        <w:t>Davy Jones</w:t>
-      </w:r>
-      <w:r>
-        <w:t>, tal criatura o ataca, forçando-o sair imediatamente da câmara pela escadaria.</w:t>
-      </w:r>
-    </w:p>
-    <w:p>
-      <w:pPr>
+        <w:rPr>
+          <w:rStyle w:val="TtuloChar"/>
+          <w:rFonts w:asciiTheme="minorHAnsi" w:eastAsiaTheme="minorHAnsi" w:hAnsiTheme="minorHAnsi" w:cstheme="minorBidi"/>
+          <w:spacing w:val="0"/>
+          <w:kern w:val="0"/>
+          <w:sz w:val="22"/>
+          <w:szCs w:val="22"/>
+        </w:rPr>
+      </w:pPr>
+      <w:r>
+        <w:rPr>
+          <w:rStyle w:val="TtuloChar"/>
+          <w:rFonts w:asciiTheme="minorHAnsi" w:eastAsiaTheme="minorHAnsi" w:hAnsiTheme="minorHAnsi" w:cstheme="minorBidi"/>
+          <w:spacing w:val="0"/>
+          <w:kern w:val="0"/>
+          <w:sz w:val="22"/>
+          <w:szCs w:val="22"/>
+        </w:rPr>
+        <w:t>Para a locomoção, o jogador utilizará “</w:t>
+      </w:r>
+      <w:proofErr w:type="spellStart"/>
+      <w:r>
+        <w:rPr>
+          <w:rStyle w:val="TtuloChar"/>
+          <w:rFonts w:asciiTheme="minorHAnsi" w:eastAsiaTheme="minorHAnsi" w:hAnsiTheme="minorHAnsi" w:cstheme="minorBidi"/>
+          <w:spacing w:val="0"/>
+          <w:kern w:val="0"/>
+          <w:sz w:val="22"/>
+          <w:szCs w:val="22"/>
+        </w:rPr>
+        <w:t>waypoints</w:t>
+      </w:r>
+      <w:proofErr w:type="spellEnd"/>
+      <w:r>
+        <w:rPr>
+          <w:rStyle w:val="TtuloChar"/>
+          <w:rFonts w:asciiTheme="minorHAnsi" w:eastAsiaTheme="minorHAnsi" w:hAnsiTheme="minorHAnsi" w:cstheme="minorBidi"/>
+          <w:spacing w:val="0"/>
+          <w:kern w:val="0"/>
+          <w:sz w:val="22"/>
+          <w:szCs w:val="22"/>
+        </w:rPr>
+        <w:t>”, podendo se posicionar em pontos específicos dentro de cada sala</w:t>
+      </w:r>
+      <w:r>
+        <w:rPr>
+          <w:rStyle w:val="TtuloChar"/>
+          <w:rFonts w:asciiTheme="minorHAnsi" w:eastAsiaTheme="minorHAnsi" w:hAnsiTheme="minorHAnsi" w:cstheme="minorBidi"/>
+          <w:spacing w:val="0"/>
+          <w:kern w:val="0"/>
+          <w:sz w:val="22"/>
+          <w:szCs w:val="22"/>
+        </w:rPr>
+        <w:t>;</w:t>
+      </w:r>
+    </w:p>
+    <w:p>
+      <w:pPr>
+        <w:pStyle w:val="PargrafodaLista"/>
+        <w:numPr>
+          <w:ilvl w:val="0"/>
+          <w:numId w:val="2"/>
+        </w:numPr>
+        <w:ind w:left="851" w:hanging="284"/>
         <w:jc w:val="both"/>
+        <w:rPr>
+          <w:rStyle w:val="TtuloChar"/>
+          <w:rFonts w:asciiTheme="minorHAnsi" w:eastAsiaTheme="minorHAnsi" w:hAnsiTheme="minorHAnsi" w:cstheme="minorBidi"/>
+          <w:spacing w:val="0"/>
+          <w:kern w:val="0"/>
+          <w:sz w:val="22"/>
+          <w:szCs w:val="22"/>
+        </w:rPr>
+      </w:pPr>
+      <w:r>
+        <w:rPr>
+          <w:rStyle w:val="TtuloChar"/>
+          <w:rFonts w:asciiTheme="minorHAnsi" w:eastAsiaTheme="minorHAnsi" w:hAnsiTheme="minorHAnsi" w:cstheme="minorBidi"/>
+          <w:spacing w:val="0"/>
+          <w:kern w:val="0"/>
+          <w:sz w:val="22"/>
+          <w:szCs w:val="22"/>
+        </w:rPr>
+        <w:t>Para resolução do enigma, deverá ser observado a sequência em que as esferas mágicas (</w:t>
+      </w:r>
+      <w:proofErr w:type="spellStart"/>
+      <w:r>
+        <w:rPr>
+          <w:rStyle w:val="TtuloChar"/>
+          <w:rFonts w:asciiTheme="minorHAnsi" w:eastAsiaTheme="minorHAnsi" w:hAnsiTheme="minorHAnsi" w:cstheme="minorBidi"/>
+          <w:spacing w:val="0"/>
+          <w:kern w:val="0"/>
+          <w:sz w:val="22"/>
+          <w:szCs w:val="22"/>
+        </w:rPr>
+        <w:t>Orbs</w:t>
+      </w:r>
+      <w:proofErr w:type="spellEnd"/>
+      <w:r>
+        <w:rPr>
+          <w:rStyle w:val="TtuloChar"/>
+          <w:rFonts w:asciiTheme="minorHAnsi" w:eastAsiaTheme="minorHAnsi" w:hAnsiTheme="minorHAnsi" w:cstheme="minorBidi"/>
+          <w:spacing w:val="0"/>
+          <w:kern w:val="0"/>
+          <w:sz w:val="22"/>
+          <w:szCs w:val="22"/>
+        </w:rPr>
+        <w:t>) são indicados e posteriormente o jogador acioná-las corretamente para destrancar a porta da sala da chave do tesouro;</w:t>
+      </w:r>
+    </w:p>
+    <w:p>
+      <w:pPr>
+        <w:pStyle w:val="PargrafodaLista"/>
+        <w:numPr>
+          <w:ilvl w:val="0"/>
+          <w:numId w:val="2"/>
+        </w:numPr>
+        <w:ind w:left="851" w:hanging="284"/>
+        <w:jc w:val="both"/>
+        <w:rPr>
+          <w:rStyle w:val="TtuloChar"/>
+          <w:rFonts w:asciiTheme="minorHAnsi" w:eastAsiaTheme="minorHAnsi" w:hAnsiTheme="minorHAnsi" w:cstheme="minorBidi"/>
+          <w:spacing w:val="0"/>
+          <w:kern w:val="0"/>
+          <w:sz w:val="22"/>
+          <w:szCs w:val="22"/>
+        </w:rPr>
+      </w:pPr>
+      <w:r>
+        <w:rPr>
+          <w:rStyle w:val="TtuloChar"/>
+          <w:rFonts w:asciiTheme="minorHAnsi" w:eastAsiaTheme="minorHAnsi" w:hAnsiTheme="minorHAnsi" w:cstheme="minorBidi"/>
+          <w:spacing w:val="0"/>
+          <w:kern w:val="0"/>
+          <w:sz w:val="22"/>
+          <w:szCs w:val="22"/>
+        </w:rPr>
+        <w:t xml:space="preserve">Após o jogador obter a chave, um monstro surgirá atrás do personagem, emitindo um áudio espacial. Quando o jogador </w:t>
+      </w:r>
+      <w:r>
+        <w:rPr>
+          <w:rStyle w:val="TtuloChar"/>
+          <w:rFonts w:asciiTheme="minorHAnsi" w:eastAsiaTheme="minorHAnsi" w:hAnsiTheme="minorHAnsi" w:cstheme="minorBidi"/>
+          <w:spacing w:val="0"/>
+          <w:kern w:val="0"/>
+          <w:sz w:val="22"/>
+          <w:szCs w:val="22"/>
+        </w:rPr>
+        <w:t>olhar diretamente (centralizar a câmera) para o monstro, o mesmo desaparecerá.</w:t>
+      </w:r>
+    </w:p>
+    <w:p>
+      <w:pPr>
+        <w:pStyle w:val="PargrafodaLista"/>
+        <w:numPr>
+          <w:ilvl w:val="0"/>
+          <w:numId w:val="2"/>
+        </w:numPr>
+        <w:ind w:left="851" w:hanging="284"/>
+        <w:jc w:val="both"/>
+        <w:rPr>
+          <w:rStyle w:val="TtuloChar"/>
+          <w:rFonts w:asciiTheme="minorHAnsi" w:eastAsiaTheme="minorHAnsi" w:hAnsiTheme="minorHAnsi" w:cstheme="minorBidi"/>
+          <w:spacing w:val="0"/>
+          <w:kern w:val="0"/>
+          <w:sz w:val="22"/>
+          <w:szCs w:val="22"/>
+        </w:rPr>
+      </w:pPr>
+      <w:r>
+        <w:rPr>
+          <w:rStyle w:val="TtuloChar"/>
+          <w:rFonts w:asciiTheme="minorHAnsi" w:eastAsiaTheme="minorHAnsi" w:hAnsiTheme="minorHAnsi" w:cstheme="minorBidi"/>
+          <w:spacing w:val="0"/>
+          <w:kern w:val="0"/>
+          <w:sz w:val="22"/>
+          <w:szCs w:val="22"/>
+        </w:rPr>
+        <w:t>Haverá uma cabeça de uma caveira na sala que dá acesso à sala do tesouro, que olhará diretamente para o jogador quando o mesmo estiver próximo.</w:t>
+      </w:r>
+    </w:p>
+    <w:p>
+      <w:pPr>
+        <w:jc w:val="both"/>
       </w:pPr>
     </w:p>
     <w:sectPr>
-      <w:headerReference w:type="even" r:id="rId6"/>
-      <w:headerReference w:type="default" r:id="rId7"/>
-      <w:footerReference w:type="even" r:id="rId8"/>
-      <w:footerReference w:type="default" r:id="rId9"/>
-      <w:headerReference w:type="first" r:id="rId10"/>
-      <w:footerReference w:type="first" r:id="rId11"/>
+      <w:headerReference w:type="even" r:id="rId10"/>
+      <w:headerReference w:type="default" r:id="rId11"/>
+      <w:footerReference w:type="even" r:id="rId12"/>
+      <w:footerReference w:type="default" r:id="rId13"/>
+      <w:headerReference w:type="first" r:id="rId14"/>
+      <w:footerReference w:type="first" r:id="rId15"/>
       <w:pgSz w:w="11906" w:h="16838"/>
       <w:pgMar w:top="1701" w:right="1134" w:bottom="1134" w:left="1701" w:header="709" w:footer="709" w:gutter="0"/>
       <w:cols w:space="708"/>
@@ -494,6 +999,219 @@
 </w:hdr>
 </file>
 
+<file path=word/numbering.xml><?xml version="1.0" encoding="utf-8"?>
+<w:numbering xmlns:wpc="http://schemas.microsoft.com/office/word/2010/wordprocessingCanvas" xmlns:cx="http://schemas.microsoft.com/office/drawing/2014/chartex" xmlns:cx1="http://schemas.microsoft.com/office/drawing/2015/9/8/chartex" xmlns:cx2="http://schemas.microsoft.com/office/drawing/2015/10/21/chartex" xmlns:cx3="http://schemas.microsoft.com/office/drawing/2016/5/9/chartex" xmlns:cx4="http://schemas.microsoft.com/office/drawing/2016/5/10/chartex" xmlns:cx5="http://schemas.microsoft.com/office/drawing/2016/5/11/chartex" xmlns:cx6="http://schemas.microsoft.com/office/drawing/2016/5/12/chartex" xmlns:cx7="http://schemas.microsoft.com/office/drawing/2016/5/13/chartex" xmlns:cx8="http://schemas.microsoft.com/office/drawing/2016/5/14/chartex" xmlns:mc="http://schemas.openxmlformats.org/markup-compatibility/2006" xmlns:aink="http://schemas.microsoft.com/office/drawing/2016/ink" xmlns:am3d="http://schemas.microsoft.com/office/drawing/2017/model3d" xmlns:o="urn:schemas-microsoft-com:office:office" xmlns:r="http://schemas.openxmlformats.org/officeDocument/2006/relationships" xmlns:m="http://schemas.openxmlformats.org/officeDocument/2006/math" xmlns:v="urn:schemas-microsoft-com:vml" xmlns:wp14="http://schemas.microsoft.com/office/word/2010/wordprocessingDrawing" xmlns:wp="http://schemas.openxmlformats.org/drawingml/2006/wordprocessingDrawing" xmlns:w10="urn:schemas-microsoft-com:office:word" xmlns:w="http://schemas.openxmlformats.org/wordprocessingml/2006/main" xmlns:w14="http://schemas.microsoft.com/office/word/2010/wordml" xmlns:w15="http://schemas.microsoft.com/office/word/2012/wordml" xmlns:w16cid="http://schemas.microsoft.com/office/word/2016/wordml/cid" xmlns:w16se="http://schemas.microsoft.com/office/word/2015/wordml/symex" xmlns:wpg="http://schemas.microsoft.com/office/word/2010/wordprocessingGroup" xmlns:wpi="http://schemas.microsoft.com/office/word/2010/wordprocessingInk" xmlns:wne="http://schemas.microsoft.com/office/word/2006/wordml" xmlns:wps="http://schemas.microsoft.com/office/word/2010/wordprocessingShape" mc:Ignorable="w14 w15 w16se w16cid wp14">
+  <w:abstractNum w:abstractNumId="0" w15:restartNumberingAfterBreak="0">
+    <w:nsid w:val="223D35CE"/>
+    <w:multiLevelType w:val="hybridMultilevel"/>
+    <w:tmpl w:val="A8962076"/>
+    <w:lvl w:ilvl="0" w:tplc="04160001">
+      <w:start w:val="1"/>
+      <w:numFmt w:val="bullet"/>
+      <w:lvlText w:val=""/>
+      <w:lvlJc w:val="left"/>
+      <w:pPr>
+        <w:ind w:left="1068" w:hanging="360"/>
+      </w:pPr>
+      <w:rPr>
+        <w:rFonts w:ascii="Symbol" w:hAnsi="Symbol" w:hint="default"/>
+      </w:rPr>
+    </w:lvl>
+    <w:lvl w:ilvl="1" w:tplc="04160003" w:tentative="1">
+      <w:start w:val="1"/>
+      <w:numFmt w:val="bullet"/>
+      <w:lvlText w:val="o"/>
+      <w:lvlJc w:val="left"/>
+      <w:pPr>
+        <w:ind w:left="1788" w:hanging="360"/>
+      </w:pPr>
+      <w:rPr>
+        <w:rFonts w:ascii="Courier New" w:hAnsi="Courier New" w:cs="Courier New" w:hint="default"/>
+      </w:rPr>
+    </w:lvl>
+    <w:lvl w:ilvl="2" w:tplc="04160005" w:tentative="1">
+      <w:start w:val="1"/>
+      <w:numFmt w:val="bullet"/>
+      <w:lvlText w:val=""/>
+      <w:lvlJc w:val="left"/>
+      <w:pPr>
+        <w:ind w:left="2508" w:hanging="360"/>
+      </w:pPr>
+      <w:rPr>
+        <w:rFonts w:ascii="Wingdings" w:hAnsi="Wingdings" w:hint="default"/>
+      </w:rPr>
+    </w:lvl>
+    <w:lvl w:ilvl="3" w:tplc="04160001" w:tentative="1">
+      <w:start w:val="1"/>
+      <w:numFmt w:val="bullet"/>
+      <w:lvlText w:val=""/>
+      <w:lvlJc w:val="left"/>
+      <w:pPr>
+        <w:ind w:left="3228" w:hanging="360"/>
+      </w:pPr>
+      <w:rPr>
+        <w:rFonts w:ascii="Symbol" w:hAnsi="Symbol" w:hint="default"/>
+      </w:rPr>
+    </w:lvl>
+    <w:lvl w:ilvl="4" w:tplc="04160003" w:tentative="1">
+      <w:start w:val="1"/>
+      <w:numFmt w:val="bullet"/>
+      <w:lvlText w:val="o"/>
+      <w:lvlJc w:val="left"/>
+      <w:pPr>
+        <w:ind w:left="3948" w:hanging="360"/>
+      </w:pPr>
+      <w:rPr>
+        <w:rFonts w:ascii="Courier New" w:hAnsi="Courier New" w:cs="Courier New" w:hint="default"/>
+      </w:rPr>
+    </w:lvl>
+    <w:lvl w:ilvl="5" w:tplc="04160005" w:tentative="1">
+      <w:start w:val="1"/>
+      <w:numFmt w:val="bullet"/>
+      <w:lvlText w:val=""/>
+      <w:lvlJc w:val="left"/>
+      <w:pPr>
+        <w:ind w:left="4668" w:hanging="360"/>
+      </w:pPr>
+      <w:rPr>
+        <w:rFonts w:ascii="Wingdings" w:hAnsi="Wingdings" w:hint="default"/>
+      </w:rPr>
+    </w:lvl>
+    <w:lvl w:ilvl="6" w:tplc="04160001" w:tentative="1">
+      <w:start w:val="1"/>
+      <w:numFmt w:val="bullet"/>
+      <w:lvlText w:val=""/>
+      <w:lvlJc w:val="left"/>
+      <w:pPr>
+        <w:ind w:left="5388" w:hanging="360"/>
+      </w:pPr>
+      <w:rPr>
+        <w:rFonts w:ascii="Symbol" w:hAnsi="Symbol" w:hint="default"/>
+      </w:rPr>
+    </w:lvl>
+    <w:lvl w:ilvl="7" w:tplc="04160003" w:tentative="1">
+      <w:start w:val="1"/>
+      <w:numFmt w:val="bullet"/>
+      <w:lvlText w:val="o"/>
+      <w:lvlJc w:val="left"/>
+      <w:pPr>
+        <w:ind w:left="6108" w:hanging="360"/>
+      </w:pPr>
+      <w:rPr>
+        <w:rFonts w:ascii="Courier New" w:hAnsi="Courier New" w:cs="Courier New" w:hint="default"/>
+      </w:rPr>
+    </w:lvl>
+    <w:lvl w:ilvl="8" w:tplc="04160005" w:tentative="1">
+      <w:start w:val="1"/>
+      <w:numFmt w:val="bullet"/>
+      <w:lvlText w:val=""/>
+      <w:lvlJc w:val="left"/>
+      <w:pPr>
+        <w:ind w:left="6828" w:hanging="360"/>
+      </w:pPr>
+      <w:rPr>
+        <w:rFonts w:ascii="Wingdings" w:hAnsi="Wingdings" w:hint="default"/>
+      </w:rPr>
+    </w:lvl>
+  </w:abstractNum>
+  <w:abstractNum w:abstractNumId="1" w15:restartNumberingAfterBreak="0">
+    <w:nsid w:val="490A3A2E"/>
+    <w:multiLevelType w:val="hybridMultilevel"/>
+    <w:tmpl w:val="702239C8"/>
+    <w:lvl w:ilvl="0" w:tplc="0416000F">
+      <w:start w:val="1"/>
+      <w:numFmt w:val="decimal"/>
+      <w:lvlText w:val="%1."/>
+      <w:lvlJc w:val="left"/>
+      <w:pPr>
+        <w:ind w:left="360" w:hanging="360"/>
+      </w:pPr>
+      <w:rPr>
+        <w:rFonts w:hint="default"/>
+      </w:rPr>
+    </w:lvl>
+    <w:lvl w:ilvl="1" w:tplc="04160019">
+      <w:start w:val="1"/>
+      <w:numFmt w:val="lowerLetter"/>
+      <w:lvlText w:val="%2."/>
+      <w:lvlJc w:val="left"/>
+      <w:pPr>
+        <w:ind w:left="1080" w:hanging="360"/>
+      </w:pPr>
+    </w:lvl>
+    <w:lvl w:ilvl="2" w:tplc="0416001B" w:tentative="1">
+      <w:start w:val="1"/>
+      <w:numFmt w:val="lowerRoman"/>
+      <w:lvlText w:val="%3."/>
+      <w:lvlJc w:val="right"/>
+      <w:pPr>
+        <w:ind w:left="1800" w:hanging="180"/>
+      </w:pPr>
+    </w:lvl>
+    <w:lvl w:ilvl="3" w:tplc="0416000F" w:tentative="1">
+      <w:start w:val="1"/>
+      <w:numFmt w:val="decimal"/>
+      <w:lvlText w:val="%4."/>
+      <w:lvlJc w:val="left"/>
+      <w:pPr>
+        <w:ind w:left="2520" w:hanging="360"/>
+      </w:pPr>
+    </w:lvl>
+    <w:lvl w:ilvl="4" w:tplc="04160019" w:tentative="1">
+      <w:start w:val="1"/>
+      <w:numFmt w:val="lowerLetter"/>
+      <w:lvlText w:val="%5."/>
+      <w:lvlJc w:val="left"/>
+      <w:pPr>
+        <w:ind w:left="3240" w:hanging="360"/>
+      </w:pPr>
+    </w:lvl>
+    <w:lvl w:ilvl="5" w:tplc="0416001B" w:tentative="1">
+      <w:start w:val="1"/>
+      <w:numFmt w:val="lowerRoman"/>
+      <w:lvlText w:val="%6."/>
+      <w:lvlJc w:val="right"/>
+      <w:pPr>
+        <w:ind w:left="3960" w:hanging="180"/>
+      </w:pPr>
+    </w:lvl>
+    <w:lvl w:ilvl="6" w:tplc="0416000F" w:tentative="1">
+      <w:start w:val="1"/>
+      <w:numFmt w:val="decimal"/>
+      <w:lvlText w:val="%7."/>
+      <w:lvlJc w:val="left"/>
+      <w:pPr>
+        <w:ind w:left="4680" w:hanging="360"/>
+      </w:pPr>
+    </w:lvl>
+    <w:lvl w:ilvl="7" w:tplc="04160019" w:tentative="1">
+      <w:start w:val="1"/>
+      <w:numFmt w:val="lowerLetter"/>
+      <w:lvlText w:val="%8."/>
+      <w:lvlJc w:val="left"/>
+      <w:pPr>
+        <w:ind w:left="5400" w:hanging="360"/>
+      </w:pPr>
+    </w:lvl>
+    <w:lvl w:ilvl="8" w:tplc="0416001B" w:tentative="1">
+      <w:start w:val="1"/>
+      <w:numFmt w:val="lowerRoman"/>
+      <w:lvlText w:val="%9."/>
+      <w:lvlJc w:val="right"/>
+      <w:pPr>
+        <w:ind w:left="6120" w:hanging="180"/>
+      </w:pPr>
+    </w:lvl>
+  </w:abstractNum>
+  <w:num w:numId="1">
+    <w:abstractNumId w:val="1"/>
+  </w:num>
+  <w:num w:numId="2">
+    <w:abstractNumId w:val="0"/>
+  </w:num>
+</w:numbering>
+</file>
+
 <file path=word/styles.xml><?xml version="1.0" encoding="utf-8"?>
 <w:styles xmlns:mc="http://schemas.openxmlformats.org/markup-compatibility/2006" xmlns:r="http://schemas.openxmlformats.org/officeDocument/2006/relationships" xmlns:w="http://schemas.openxmlformats.org/wordprocessingml/2006/main" xmlns:w14="http://schemas.microsoft.com/office/word/2010/wordml" xmlns:w15="http://schemas.microsoft.com/office/word/2012/wordml" xmlns:w16cid="http://schemas.microsoft.com/office/word/2016/wordml/cid" xmlns:w16se="http://schemas.microsoft.com/office/word/2015/wordml/symex" mc:Ignorable="w14 w15 w16se w16cid">
   <w:docDefaults>
@@ -511,7 +1229,7 @@
       </w:pPr>
     </w:pPrDefault>
   </w:docDefaults>
-  <w:latentStyles w:defLockedState="0" w:defUIPriority="99" w:defSemiHidden="0" w:defUnhideWhenUsed="0" w:defQFormat="0" w:count="375">
+  <w:latentStyles w:defLockedState="0" w:defUIPriority="99" w:defSemiHidden="0" w:defUnhideWhenUsed="0" w:defQFormat="0" w:count="376">
     <w:lsdException w:name="Normal" w:uiPriority="0" w:qFormat="1"/>
     <w:lsdException w:name="heading 1" w:uiPriority="9" w:qFormat="1"/>
     <w:lsdException w:name="heading 2" w:semiHidden="1" w:uiPriority="9" w:unhideWhenUsed="1" w:qFormat="1"/>
@@ -617,7 +1335,6 @@
     <w:lsdException w:name="HTML Sample" w:semiHidden="1" w:unhideWhenUsed="1"/>
     <w:lsdException w:name="HTML Typewriter" w:semiHidden="1" w:unhideWhenUsed="1"/>
     <w:lsdException w:name="HTML Variable" w:semiHidden="1" w:unhideWhenUsed="1"/>
-    <w:lsdException w:name="Normal Table" w:semiHidden="1" w:unhideWhenUsed="1"/>
     <w:lsdException w:name="annotation subject" w:semiHidden="1" w:unhideWhenUsed="1"/>
     <w:lsdException w:name="No List" w:semiHidden="1" w:unhideWhenUsed="1"/>
     <w:lsdException w:name="Outline List 1" w:semiHidden="1" w:unhideWhenUsed="1"/>
@@ -664,10 +1381,8 @@
     <w:lsdException w:name="Table Subtle 2" w:semiHidden="1" w:unhideWhenUsed="1"/>
     <w:lsdException w:name="Table Web 1" w:semiHidden="1" w:unhideWhenUsed="1"/>
     <w:lsdException w:name="Table Web 2" w:semiHidden="1" w:unhideWhenUsed="1"/>
-    <w:lsdException w:name="Table Web 3" w:semiHidden="1" w:unhideWhenUsed="1"/>
     <w:lsdException w:name="Balloon Text" w:semiHidden="1" w:unhideWhenUsed="1"/>
     <w:lsdException w:name="Table Grid" w:uiPriority="39"/>
-    <w:lsdException w:name="Table Theme" w:semiHidden="1" w:unhideWhenUsed="1"/>
     <w:lsdException w:name="Placeholder Text" w:semiHidden="1"/>
     <w:lsdException w:name="No Spacing" w:uiPriority="1" w:qFormat="1"/>
     <w:lsdException w:name="Light Shading" w:uiPriority="60"/>
@@ -887,6 +1602,7 @@
     <w:lsdException w:name="Smart Hyperlink" w:semiHidden="1" w:unhideWhenUsed="1"/>
     <w:lsdException w:name="Hashtag" w:semiHidden="1" w:unhideWhenUsed="1"/>
     <w:lsdException w:name="Unresolved Mention" w:semiHidden="1" w:unhideWhenUsed="1"/>
+    <w:lsdException w:name="Smart Link" w:semiHidden="1" w:unhideWhenUsed="1"/>
   </w:latentStyles>
   <w:style w:type="paragraph" w:default="1" w:styleId="Normal">
     <w:name w:val="Normal"/>
@@ -911,6 +1627,52 @@
       <w:color w:val="2F5496" w:themeColor="accent1" w:themeShade="BF"/>
       <w:sz w:val="32"/>
       <w:szCs w:val="32"/>
+    </w:rPr>
+  </w:style>
+  <w:style w:type="paragraph" w:styleId="Ttulo2">
+    <w:name w:val="heading 2"/>
+    <w:basedOn w:val="Normal"/>
+    <w:next w:val="Normal"/>
+    <w:link w:val="Ttulo2Char"/>
+    <w:uiPriority w:val="9"/>
+    <w:semiHidden/>
+    <w:unhideWhenUsed/>
+    <w:qFormat/>
+    <w:rsid w:val="004E2214"/>
+    <w:pPr>
+      <w:keepNext/>
+      <w:keepLines/>
+      <w:spacing w:before="40" w:after="0"/>
+      <w:outlineLvl w:val="1"/>
+    </w:pPr>
+    <w:rPr>
+      <w:rFonts w:asciiTheme="majorHAnsi" w:eastAsiaTheme="majorEastAsia" w:hAnsiTheme="majorHAnsi" w:cstheme="majorBidi"/>
+      <w:color w:val="2F5496" w:themeColor="accent1" w:themeShade="BF"/>
+      <w:sz w:val="26"/>
+      <w:szCs w:val="26"/>
+    </w:rPr>
+  </w:style>
+  <w:style w:type="paragraph" w:styleId="Ttulo3">
+    <w:name w:val="heading 3"/>
+    <w:basedOn w:val="Normal"/>
+    <w:next w:val="Normal"/>
+    <w:link w:val="Ttulo3Char"/>
+    <w:uiPriority w:val="9"/>
+    <w:semiHidden/>
+    <w:unhideWhenUsed/>
+    <w:qFormat/>
+    <w:rsid w:val="00FA259A"/>
+    <w:pPr>
+      <w:keepNext/>
+      <w:keepLines/>
+      <w:spacing w:before="40" w:after="0"/>
+      <w:outlineLvl w:val="2"/>
+    </w:pPr>
+    <w:rPr>
+      <w:rFonts w:asciiTheme="majorHAnsi" w:eastAsiaTheme="majorEastAsia" w:hAnsiTheme="majorHAnsi" w:cstheme="majorBidi"/>
+      <w:color w:val="1F3763" w:themeColor="accent1" w:themeShade="7F"/>
+      <w:sz w:val="24"/>
+      <w:szCs w:val="24"/>
     </w:rPr>
   </w:style>
   <w:style w:type="character" w:default="1" w:styleId="Fontepargpadro">
@@ -1078,6 +1840,45 @@
       <w:color w:val="44546A" w:themeColor="text2"/>
       <w:sz w:val="18"/>
       <w:szCs w:val="18"/>
+    </w:rPr>
+  </w:style>
+  <w:style w:type="character" w:customStyle="1" w:styleId="Ttulo2Char">
+    <w:name w:val="Título 2 Char"/>
+    <w:basedOn w:val="Fontepargpadro"/>
+    <w:link w:val="Ttulo2"/>
+    <w:uiPriority w:val="9"/>
+    <w:semiHidden/>
+    <w:rsid w:val="004E2214"/>
+    <w:rPr>
+      <w:rFonts w:asciiTheme="majorHAnsi" w:eastAsiaTheme="majorEastAsia" w:hAnsiTheme="majorHAnsi" w:cstheme="majorBidi"/>
+      <w:color w:val="2F5496" w:themeColor="accent1" w:themeShade="BF"/>
+      <w:sz w:val="26"/>
+      <w:szCs w:val="26"/>
+    </w:rPr>
+  </w:style>
+  <w:style w:type="paragraph" w:styleId="PargrafodaLista">
+    <w:name w:val="List Paragraph"/>
+    <w:basedOn w:val="Normal"/>
+    <w:uiPriority w:val="34"/>
+    <w:qFormat/>
+    <w:rsid w:val="006C366C"/>
+    <w:pPr>
+      <w:ind w:left="720"/>
+      <w:contextualSpacing/>
+    </w:pPr>
+  </w:style>
+  <w:style w:type="character" w:customStyle="1" w:styleId="Ttulo3Char">
+    <w:name w:val="Título 3 Char"/>
+    <w:basedOn w:val="Fontepargpadro"/>
+    <w:link w:val="Ttulo3"/>
+    <w:uiPriority w:val="9"/>
+    <w:semiHidden/>
+    <w:rsid w:val="00FA259A"/>
+    <w:rPr>
+      <w:rFonts w:asciiTheme="majorHAnsi" w:eastAsiaTheme="majorEastAsia" w:hAnsiTheme="majorHAnsi" w:cstheme="majorBidi"/>
+      <w:color w:val="1F3763" w:themeColor="accent1" w:themeShade="7F"/>
+      <w:sz w:val="24"/>
+      <w:szCs w:val="24"/>
     </w:rPr>
   </w:style>
 </w:styles>
@@ -1342,4 +2143,16 @@
     </a:ext>
   </a:extLst>
 </a:theme>
+</file>
+
+<file path=customXml/item1.xml><?xml version="1.0" encoding="utf-8"?>
+<b:Sources xmlns:b="http://schemas.openxmlformats.org/officeDocument/2006/bibliography" xmlns="http://schemas.openxmlformats.org/officeDocument/2006/bibliography" SelectedStyle="\APASixthEditionOfficeOnline.xsl" StyleName="APA" Version="6"/>
+</file>
+
+<file path=customXml/itemProps1.xml><?xml version="1.0" encoding="utf-8"?>
+<ds:datastoreItem xmlns:ds="http://schemas.openxmlformats.org/officeDocument/2006/customXml" ds:itemID="{2F64CF72-5C29-41FC-9EDD-1E8A2EDE2963}">
+  <ds:schemaRefs>
+    <ds:schemaRef ds:uri="http://schemas.openxmlformats.org/officeDocument/2006/bibliography"/>
+  </ds:schemaRefs>
+</ds:datastoreItem>
 </file>
</xml_diff>